<commit_message>
using firebase uploading info
</commit_message>
<xml_diff>
--- a/recipes con Firebase.docx
+++ b/recipes con Firebase.docx
@@ -3930,7 +3930,7 @@
       </w:r>
       <w:proofErr w:type="spellEnd"/>
       <w:r>
-        <w:t>.</w:t>
+        <w:t xml:space="preserve"> que desplegara las opciones para salvar o cargar.</w:t>
       </w:r>
     </w:p>
     <w:p>
@@ -3988,9 +3988,2164 @@
           </wp:inline>
         </w:drawing>
       </w:r>
+    </w:p>
+    <w:p/>
+    <w:p>
+      <w:r>
+        <w:drawing>
+          <wp:inline distT="0" distB="0" distL="0" distR="0" wp14:anchorId="5C42D3DC" wp14:editId="1432F001">
+            <wp:extent cx="4111723" cy="762981"/>
+            <wp:effectExtent l="0" t="0" r="3175" b="0"/>
+            <wp:docPr id="50" name="Imagen 50"/>
+            <wp:cNvGraphicFramePr>
+              <a:graphicFrameLocks xmlns:a="http://schemas.openxmlformats.org/drawingml/2006/main" noChangeAspect="1"/>
+            </wp:cNvGraphicFramePr>
+            <a:graphic xmlns:a="http://schemas.openxmlformats.org/drawingml/2006/main">
+              <a:graphicData uri="http://schemas.openxmlformats.org/drawingml/2006/picture">
+                <pic:pic xmlns:pic="http://schemas.openxmlformats.org/drawingml/2006/picture">
+                  <pic:nvPicPr>
+                    <pic:cNvPr id="1" name=""/>
+                    <pic:cNvPicPr/>
+                  </pic:nvPicPr>
+                  <pic:blipFill>
+                    <a:blip r:embed="rId42"/>
+                    <a:stretch>
+                      <a:fillRect/>
+                    </a:stretch>
+                  </pic:blipFill>
+                  <pic:spPr>
+                    <a:xfrm>
+                      <a:off x="0" y="0"/>
+                      <a:ext cx="4132858" cy="766903"/>
+                    </a:xfrm>
+                    <a:prstGeom prst="rect">
+                      <a:avLst/>
+                    </a:prstGeom>
+                  </pic:spPr>
+                </pic:pic>
+              </a:graphicData>
+            </a:graphic>
+          </wp:inline>
+        </w:drawing>
+      </w:r>
+    </w:p>
+    <w:p/>
+    <w:p>
+      <w:r>
+        <w:t xml:space="preserve">En el </w:t>
+      </w:r>
+      <w:proofErr w:type="spellStart"/>
+      <w:r>
+        <w:t>component</w:t>
+      </w:r>
+      <w:proofErr w:type="spellEnd"/>
+      <w:r>
+        <w:t xml:space="preserve">, se crea el </w:t>
+      </w:r>
+      <w:proofErr w:type="spellStart"/>
+      <w:r>
+        <w:t>constuctor</w:t>
+      </w:r>
+      <w:proofErr w:type="spellEnd"/>
+      <w:r>
+        <w:t xml:space="preserve"> con </w:t>
+      </w:r>
+      <w:r>
+        <w:t>controladores</w:t>
+      </w:r>
+      <w:proofErr w:type="gramStart"/>
+      <w:r>
+        <w:t>, :</w:t>
+      </w:r>
+      <w:proofErr w:type="gramEnd"/>
+    </w:p>
+    <w:p>
+      <w:r>
+        <w:drawing>
+          <wp:inline distT="0" distB="0" distL="0" distR="0" wp14:anchorId="128EC812" wp14:editId="29D29F49">
+            <wp:extent cx="2740123" cy="2118521"/>
+            <wp:effectExtent l="0" t="0" r="3175" b="0"/>
+            <wp:docPr id="51" name="Imagen 51"/>
+            <wp:cNvGraphicFramePr>
+              <a:graphicFrameLocks xmlns:a="http://schemas.openxmlformats.org/drawingml/2006/main" noChangeAspect="1"/>
+            </wp:cNvGraphicFramePr>
+            <a:graphic xmlns:a="http://schemas.openxmlformats.org/drawingml/2006/main">
+              <a:graphicData uri="http://schemas.openxmlformats.org/drawingml/2006/picture">
+                <pic:pic xmlns:pic="http://schemas.openxmlformats.org/drawingml/2006/picture">
+                  <pic:nvPicPr>
+                    <pic:cNvPr id="1" name=""/>
+                    <pic:cNvPicPr/>
+                  </pic:nvPicPr>
+                  <pic:blipFill>
+                    <a:blip r:embed="rId43"/>
+                    <a:stretch>
+                      <a:fillRect/>
+                    </a:stretch>
+                  </pic:blipFill>
+                  <pic:spPr>
+                    <a:xfrm>
+                      <a:off x="0" y="0"/>
+                      <a:ext cx="2748087" cy="2124678"/>
+                    </a:xfrm>
+                    <a:prstGeom prst="rect">
+                      <a:avLst/>
+                    </a:prstGeom>
+                  </pic:spPr>
+                </pic:pic>
+              </a:graphicData>
+            </a:graphic>
+          </wp:inline>
+        </w:drawing>
+      </w:r>
+    </w:p>
+    <w:p/>
+    <w:p>
+      <w:r>
+        <w:t xml:space="preserve">Ahora para mostrar la opción se crea el icono desde el </w:t>
+      </w:r>
+      <w:proofErr w:type="spellStart"/>
+      <w:r>
+        <w:t>shoppingList</w:t>
+      </w:r>
+      <w:proofErr w:type="spellEnd"/>
+      <w:r>
+        <w:t xml:space="preserve"> </w:t>
+      </w:r>
+      <w:proofErr w:type="spellStart"/>
+      <w:r>
+        <w:t>html</w:t>
+      </w:r>
+      <w:proofErr w:type="spellEnd"/>
+      <w:r>
+        <w:t xml:space="preserve"> </w:t>
+      </w:r>
+    </w:p>
+    <w:p>
+      <w:r>
+        <w:drawing>
+          <wp:inline distT="0" distB="0" distL="0" distR="0" wp14:anchorId="0DA4965D" wp14:editId="50583A2C">
+            <wp:extent cx="3654523" cy="795197"/>
+            <wp:effectExtent l="0" t="0" r="3175" b="0"/>
+            <wp:docPr id="47" name="Imagen 47"/>
+            <wp:cNvGraphicFramePr>
+              <a:graphicFrameLocks xmlns:a="http://schemas.openxmlformats.org/drawingml/2006/main" noChangeAspect="1"/>
+            </wp:cNvGraphicFramePr>
+            <a:graphic xmlns:a="http://schemas.openxmlformats.org/drawingml/2006/main">
+              <a:graphicData uri="http://schemas.openxmlformats.org/drawingml/2006/picture">
+                <pic:pic xmlns:pic="http://schemas.openxmlformats.org/drawingml/2006/picture">
+                  <pic:nvPicPr>
+                    <pic:cNvPr id="1" name=""/>
+                    <pic:cNvPicPr/>
+                  </pic:nvPicPr>
+                  <pic:blipFill>
+                    <a:blip r:embed="rId44"/>
+                    <a:stretch>
+                      <a:fillRect/>
+                    </a:stretch>
+                  </pic:blipFill>
+                  <pic:spPr>
+                    <a:xfrm>
+                      <a:off x="0" y="0"/>
+                      <a:ext cx="3695232" cy="804055"/>
+                    </a:xfrm>
+                    <a:prstGeom prst="rect">
+                      <a:avLst/>
+                    </a:prstGeom>
+                  </pic:spPr>
+                </pic:pic>
+              </a:graphicData>
+            </a:graphic>
+          </wp:inline>
+        </w:drawing>
+      </w:r>
+    </w:p>
+    <w:p/>
+    <w:p>
+      <w:r>
+        <w:t xml:space="preserve">y luego en el </w:t>
+      </w:r>
+      <w:proofErr w:type="spellStart"/>
+      <w:r>
+        <w:t>component</w:t>
+      </w:r>
+      <w:proofErr w:type="spellEnd"/>
+      <w:r>
+        <w:t xml:space="preserve"> </w:t>
+      </w:r>
+      <w:r>
+        <w:t xml:space="preserve">se agrega la función, y en el constructor se importa el controlador del pop </w:t>
+      </w:r>
+      <w:proofErr w:type="spellStart"/>
+      <w:r>
+        <w:t>over</w:t>
+      </w:r>
+      <w:proofErr w:type="spellEnd"/>
+    </w:p>
+    <w:p>
+      <w:r>
+        <w:drawing>
+          <wp:inline distT="0" distB="0" distL="0" distR="0" wp14:anchorId="4B27B61A" wp14:editId="17EE057C">
+            <wp:extent cx="3083023" cy="972209"/>
+            <wp:effectExtent l="0" t="0" r="0" b="0"/>
+            <wp:docPr id="48" name="Imagen 48"/>
+            <wp:cNvGraphicFramePr>
+              <a:graphicFrameLocks xmlns:a="http://schemas.openxmlformats.org/drawingml/2006/main" noChangeAspect="1"/>
+            </wp:cNvGraphicFramePr>
+            <a:graphic xmlns:a="http://schemas.openxmlformats.org/drawingml/2006/main">
+              <a:graphicData uri="http://schemas.openxmlformats.org/drawingml/2006/picture">
+                <pic:pic xmlns:pic="http://schemas.openxmlformats.org/drawingml/2006/picture">
+                  <pic:nvPicPr>
+                    <pic:cNvPr id="1" name=""/>
+                    <pic:cNvPicPr/>
+                  </pic:nvPicPr>
+                  <pic:blipFill>
+                    <a:blip r:embed="rId45"/>
+                    <a:stretch>
+                      <a:fillRect/>
+                    </a:stretch>
+                  </pic:blipFill>
+                  <pic:spPr>
+                    <a:xfrm>
+                      <a:off x="0" y="0"/>
+                      <a:ext cx="3115810" cy="982548"/>
+                    </a:xfrm>
+                    <a:prstGeom prst="rect">
+                      <a:avLst/>
+                    </a:prstGeom>
+                  </pic:spPr>
+                </pic:pic>
+              </a:graphicData>
+            </a:graphic>
+          </wp:inline>
+        </w:drawing>
+      </w:r>
+    </w:p>
+    <w:p/>
+    <w:p>
+      <w:r>
+        <w:t xml:space="preserve">Se crea la función en donde se crea una variable, y se le asigna el valor del controlador del </w:t>
+      </w:r>
+      <w:proofErr w:type="spellStart"/>
+      <w:r>
+        <w:t>popOver</w:t>
+      </w:r>
+      <w:proofErr w:type="spellEnd"/>
+      <w:r>
+        <w:t xml:space="preserve"> llamando a la </w:t>
+      </w:r>
+      <w:proofErr w:type="spellStart"/>
+      <w:r>
+        <w:t>pagina</w:t>
+      </w:r>
+      <w:proofErr w:type="spellEnd"/>
+      <w:r>
+        <w:t xml:space="preserve"> de su componente.</w:t>
+      </w:r>
+    </w:p>
+    <w:p>
+      <w:r>
+        <w:drawing>
+          <wp:inline distT="0" distB="0" distL="0" distR="0" wp14:anchorId="326C874D" wp14:editId="1B7BB814">
+            <wp:extent cx="3826824" cy="639103"/>
+            <wp:effectExtent l="0" t="0" r="8890" b="0"/>
+            <wp:docPr id="49" name="Imagen 49"/>
+            <wp:cNvGraphicFramePr>
+              <a:graphicFrameLocks xmlns:a="http://schemas.openxmlformats.org/drawingml/2006/main" noChangeAspect="1"/>
+            </wp:cNvGraphicFramePr>
+            <a:graphic xmlns:a="http://schemas.openxmlformats.org/drawingml/2006/main">
+              <a:graphicData uri="http://schemas.openxmlformats.org/drawingml/2006/picture">
+                <pic:pic xmlns:pic="http://schemas.openxmlformats.org/drawingml/2006/picture">
+                  <pic:nvPicPr>
+                    <pic:cNvPr id="1" name=""/>
+                    <pic:cNvPicPr/>
+                  </pic:nvPicPr>
+                  <pic:blipFill>
+                    <a:blip r:embed="rId46"/>
+                    <a:stretch>
+                      <a:fillRect/>
+                    </a:stretch>
+                  </pic:blipFill>
+                  <pic:spPr>
+                    <a:xfrm>
+                      <a:off x="0" y="0"/>
+                      <a:ext cx="3868261" cy="646023"/>
+                    </a:xfrm>
+                    <a:prstGeom prst="rect">
+                      <a:avLst/>
+                    </a:prstGeom>
+                  </pic:spPr>
+                </pic:pic>
+              </a:graphicData>
+            </a:graphic>
+          </wp:inline>
+        </w:drawing>
+      </w:r>
+    </w:p>
+    <w:p/>
+    <w:p>
+      <w:r>
+        <w:t xml:space="preserve">Al tenerlo </w:t>
+      </w:r>
+      <w:proofErr w:type="spellStart"/>
+      <w:r>
+        <w:t>asi</w:t>
+      </w:r>
+      <w:proofErr w:type="spellEnd"/>
+      <w:r>
+        <w:t xml:space="preserve"> se presenta el pop </w:t>
+      </w:r>
+      <w:proofErr w:type="spellStart"/>
+      <w:r>
+        <w:t>over</w:t>
+      </w:r>
+      <w:proofErr w:type="spellEnd"/>
+      <w:r>
+        <w:t xml:space="preserve"> en medio de la pantalla: </w:t>
+      </w:r>
+    </w:p>
+    <w:p>
+      <w:r>
+        <w:drawing>
+          <wp:inline distT="0" distB="0" distL="0" distR="0" wp14:anchorId="4365A2FA" wp14:editId="3BE2A917">
+            <wp:extent cx="1825723" cy="2105069"/>
+            <wp:effectExtent l="0" t="0" r="3175" b="3175"/>
+            <wp:docPr id="52" name="Imagen 52"/>
+            <wp:cNvGraphicFramePr>
+              <a:graphicFrameLocks xmlns:a="http://schemas.openxmlformats.org/drawingml/2006/main" noChangeAspect="1"/>
+            </wp:cNvGraphicFramePr>
+            <a:graphic xmlns:a="http://schemas.openxmlformats.org/drawingml/2006/main">
+              <a:graphicData uri="http://schemas.openxmlformats.org/drawingml/2006/picture">
+                <pic:pic xmlns:pic="http://schemas.openxmlformats.org/drawingml/2006/picture">
+                  <pic:nvPicPr>
+                    <pic:cNvPr id="1" name=""/>
+                    <pic:cNvPicPr/>
+                  </pic:nvPicPr>
+                  <pic:blipFill>
+                    <a:blip r:embed="rId47"/>
+                    <a:stretch>
+                      <a:fillRect/>
+                    </a:stretch>
+                  </pic:blipFill>
+                  <pic:spPr>
+                    <a:xfrm>
+                      <a:off x="0" y="0"/>
+                      <a:ext cx="1830333" cy="2110385"/>
+                    </a:xfrm>
+                    <a:prstGeom prst="rect">
+                      <a:avLst/>
+                    </a:prstGeom>
+                  </pic:spPr>
+                </pic:pic>
+              </a:graphicData>
+            </a:graphic>
+          </wp:inline>
+        </w:drawing>
+      </w:r>
+    </w:p>
+    <w:p>
+      <w:r>
+        <w:t xml:space="preserve">Para esto, hay que decirle al pop </w:t>
+      </w:r>
+      <w:proofErr w:type="spellStart"/>
+      <w:r>
+        <w:t>over</w:t>
+      </w:r>
+      <w:proofErr w:type="spellEnd"/>
+      <w:r>
+        <w:t xml:space="preserve"> desde donde </w:t>
+      </w:r>
+      <w:proofErr w:type="spellStart"/>
+      <w:r>
+        <w:t>esta</w:t>
+      </w:r>
+      <w:proofErr w:type="spellEnd"/>
+      <w:r>
+        <w:t xml:space="preserve"> siendo llamado, pasándole un </w:t>
+      </w:r>
+      <w:proofErr w:type="spellStart"/>
+      <w:r>
+        <w:t>event</w:t>
+      </w:r>
+      <w:proofErr w:type="spellEnd"/>
+      <w:r>
+        <w:t>.</w:t>
+      </w:r>
+    </w:p>
+    <w:p>
+      <w:r>
+        <w:drawing>
+          <wp:inline distT="0" distB="0" distL="0" distR="0" wp14:anchorId="4CCE4202" wp14:editId="1046844B">
+            <wp:extent cx="4340323" cy="175322"/>
+            <wp:effectExtent l="0" t="0" r="3175" b="2540"/>
+            <wp:docPr id="53" name="Imagen 53"/>
+            <wp:cNvGraphicFramePr>
+              <a:graphicFrameLocks xmlns:a="http://schemas.openxmlformats.org/drawingml/2006/main" noChangeAspect="1"/>
+            </wp:cNvGraphicFramePr>
+            <a:graphic xmlns:a="http://schemas.openxmlformats.org/drawingml/2006/main">
+              <a:graphicData uri="http://schemas.openxmlformats.org/drawingml/2006/picture">
+                <pic:pic xmlns:pic="http://schemas.openxmlformats.org/drawingml/2006/picture">
+                  <pic:nvPicPr>
+                    <pic:cNvPr id="1" name=""/>
+                    <pic:cNvPicPr/>
+                  </pic:nvPicPr>
+                  <pic:blipFill>
+                    <a:blip r:embed="rId48"/>
+                    <a:stretch>
+                      <a:fillRect/>
+                    </a:stretch>
+                  </pic:blipFill>
+                  <pic:spPr>
+                    <a:xfrm>
+                      <a:off x="0" y="0"/>
+                      <a:ext cx="4537403" cy="183283"/>
+                    </a:xfrm>
+                    <a:prstGeom prst="rect">
+                      <a:avLst/>
+                    </a:prstGeom>
+                  </pic:spPr>
+                </pic:pic>
+              </a:graphicData>
+            </a:graphic>
+          </wp:inline>
+        </w:drawing>
+      </w:r>
+    </w:p>
+    <w:p/>
+    <w:p>
+      <w:r>
+        <w:t xml:space="preserve">y recibiéndolo </w:t>
+      </w:r>
+      <w:r>
+        <w:t xml:space="preserve">en el componente de </w:t>
+      </w:r>
+      <w:proofErr w:type="spellStart"/>
+      <w:r>
+        <w:t>shoppingList</w:t>
+      </w:r>
+      <w:proofErr w:type="spellEnd"/>
+      <w:r>
+        <w:t xml:space="preserve">: </w:t>
+      </w:r>
+    </w:p>
+    <w:p>
+      <w:r>
+        <w:drawing>
+          <wp:inline distT="0" distB="0" distL="0" distR="0" wp14:anchorId="6762423B" wp14:editId="373BC4F4">
+            <wp:extent cx="3540223" cy="603256"/>
+            <wp:effectExtent l="0" t="0" r="0" b="6350"/>
+            <wp:docPr id="54" name="Imagen 54"/>
+            <wp:cNvGraphicFramePr>
+              <a:graphicFrameLocks xmlns:a="http://schemas.openxmlformats.org/drawingml/2006/main" noChangeAspect="1"/>
+            </wp:cNvGraphicFramePr>
+            <a:graphic xmlns:a="http://schemas.openxmlformats.org/drawingml/2006/main">
+              <a:graphicData uri="http://schemas.openxmlformats.org/drawingml/2006/picture">
+                <pic:pic xmlns:pic="http://schemas.openxmlformats.org/drawingml/2006/picture">
+                  <pic:nvPicPr>
+                    <pic:cNvPr id="1" name=""/>
+                    <pic:cNvPicPr/>
+                  </pic:nvPicPr>
+                  <pic:blipFill>
+                    <a:blip r:embed="rId49"/>
+                    <a:stretch>
+                      <a:fillRect/>
+                    </a:stretch>
+                  </pic:blipFill>
+                  <pic:spPr>
+                    <a:xfrm>
+                      <a:off x="0" y="0"/>
+                      <a:ext cx="3546114" cy="604260"/>
+                    </a:xfrm>
+                    <a:prstGeom prst="rect">
+                      <a:avLst/>
+                    </a:prstGeom>
+                  </pic:spPr>
+                </pic:pic>
+              </a:graphicData>
+            </a:graphic>
+          </wp:inline>
+        </w:drawing>
+      </w:r>
+    </w:p>
+    <w:p/>
+    <w:p>
+      <w:r>
+        <w:drawing>
+          <wp:inline distT="0" distB="0" distL="0" distR="0" wp14:anchorId="4D34E40D" wp14:editId="3B35FDE7">
+            <wp:extent cx="2282923" cy="1394105"/>
+            <wp:effectExtent l="0" t="0" r="3175" b="3175"/>
+            <wp:docPr id="55" name="Imagen 55"/>
+            <wp:cNvGraphicFramePr>
+              <a:graphicFrameLocks xmlns:a="http://schemas.openxmlformats.org/drawingml/2006/main" noChangeAspect="1"/>
+            </wp:cNvGraphicFramePr>
+            <a:graphic xmlns:a="http://schemas.openxmlformats.org/drawingml/2006/main">
+              <a:graphicData uri="http://schemas.openxmlformats.org/drawingml/2006/picture">
+                <pic:pic xmlns:pic="http://schemas.openxmlformats.org/drawingml/2006/picture">
+                  <pic:nvPicPr>
+                    <pic:cNvPr id="1" name=""/>
+                    <pic:cNvPicPr/>
+                  </pic:nvPicPr>
+                  <pic:blipFill>
+                    <a:blip r:embed="rId50"/>
+                    <a:stretch>
+                      <a:fillRect/>
+                    </a:stretch>
+                  </pic:blipFill>
+                  <pic:spPr>
+                    <a:xfrm>
+                      <a:off x="0" y="0"/>
+                      <a:ext cx="2293156" cy="1400354"/>
+                    </a:xfrm>
+                    <a:prstGeom prst="rect">
+                      <a:avLst/>
+                    </a:prstGeom>
+                  </pic:spPr>
+                </pic:pic>
+              </a:graphicData>
+            </a:graphic>
+          </wp:inline>
+        </w:drawing>
+      </w:r>
+    </w:p>
+    <w:p/>
+    <w:p/>
+    <w:p/>
+    <w:p/>
+    <w:p/>
+    <w:p/>
+    <w:p/>
+    <w:p/>
+    <w:p/>
+    <w:p/>
+    <w:p>
+      <w:r>
+        <w:t xml:space="preserve">Utilizando el </w:t>
+      </w:r>
+      <w:proofErr w:type="spellStart"/>
+      <w:r>
+        <w:t>token</w:t>
+      </w:r>
+      <w:proofErr w:type="spellEnd"/>
+      <w:r>
+        <w:t xml:space="preserve"> para almacenar datos en </w:t>
+      </w:r>
+      <w:proofErr w:type="spellStart"/>
+      <w:r>
+        <w:t>firebase</w:t>
+      </w:r>
+      <w:proofErr w:type="spellEnd"/>
+      <w:r>
+        <w:t>:</w:t>
+      </w:r>
+    </w:p>
+    <w:p>
+      <w:r>
+        <w:t xml:space="preserve">Para almacenar datos en </w:t>
+      </w:r>
+      <w:proofErr w:type="spellStart"/>
+      <w:r>
+        <w:t>firebase</w:t>
+      </w:r>
+      <w:proofErr w:type="spellEnd"/>
+      <w:r>
+        <w:t xml:space="preserve"> se necesita la información que </w:t>
+      </w:r>
+      <w:proofErr w:type="spellStart"/>
+      <w:r>
+        <w:t>esta</w:t>
+      </w:r>
+      <w:proofErr w:type="spellEnd"/>
+      <w:r>
+        <w:t xml:space="preserve"> en el </w:t>
+      </w:r>
+      <w:proofErr w:type="spellStart"/>
+      <w:r>
+        <w:t>token</w:t>
+      </w:r>
+      <w:proofErr w:type="spellEnd"/>
+      <w:r>
+        <w:t xml:space="preserve"> que se generó al momento de iniciar sesión.</w:t>
+      </w:r>
+    </w:p>
+    <w:p>
+      <w:r>
+        <w:t xml:space="preserve">Desde el servicio de </w:t>
+      </w:r>
+      <w:proofErr w:type="spellStart"/>
+      <w:r>
+        <w:t>auth.ts</w:t>
+      </w:r>
+      <w:proofErr w:type="spellEnd"/>
+    </w:p>
+    <w:p>
+      <w:r>
+        <w:t xml:space="preserve">Accedemos a la propiedad </w:t>
+      </w:r>
+      <w:proofErr w:type="spellStart"/>
+      <w:proofErr w:type="gramStart"/>
+      <w:r>
+        <w:t>auth</w:t>
+      </w:r>
+      <w:proofErr w:type="spellEnd"/>
+      <w:r>
+        <w:t>(</w:t>
+      </w:r>
+      <w:proofErr w:type="gramEnd"/>
+      <w:r>
+        <w:t>).</w:t>
+      </w:r>
+      <w:proofErr w:type="spellStart"/>
+      <w:r>
+        <w:t>currentUser</w:t>
+      </w:r>
+      <w:proofErr w:type="spellEnd"/>
+      <w:r>
+        <w:t xml:space="preserve"> con </w:t>
+      </w:r>
+      <w:proofErr w:type="spellStart"/>
+      <w:r>
+        <w:t>firebase</w:t>
+      </w:r>
+      <w:proofErr w:type="spellEnd"/>
+      <w:r>
+        <w:t>.</w:t>
+      </w:r>
+    </w:p>
+    <w:p>
+      <w:r>
+        <w:drawing>
+          <wp:inline distT="0" distB="0" distL="0" distR="0" wp14:anchorId="43EC2F0D" wp14:editId="01577889">
+            <wp:extent cx="3197323" cy="637375"/>
+            <wp:effectExtent l="0" t="0" r="3175" b="0"/>
+            <wp:docPr id="56" name="Imagen 56"/>
+            <wp:cNvGraphicFramePr>
+              <a:graphicFrameLocks xmlns:a="http://schemas.openxmlformats.org/drawingml/2006/main" noChangeAspect="1"/>
+            </wp:cNvGraphicFramePr>
+            <a:graphic xmlns:a="http://schemas.openxmlformats.org/drawingml/2006/main">
+              <a:graphicData uri="http://schemas.openxmlformats.org/drawingml/2006/picture">
+                <pic:pic xmlns:pic="http://schemas.openxmlformats.org/drawingml/2006/picture">
+                  <pic:nvPicPr>
+                    <pic:cNvPr id="1" name=""/>
+                    <pic:cNvPicPr/>
+                  </pic:nvPicPr>
+                  <pic:blipFill>
+                    <a:blip r:embed="rId51"/>
+                    <a:stretch>
+                      <a:fillRect/>
+                    </a:stretch>
+                  </pic:blipFill>
+                  <pic:spPr>
+                    <a:xfrm>
+                      <a:off x="0" y="0"/>
+                      <a:ext cx="3241364" cy="646154"/>
+                    </a:xfrm>
+                    <a:prstGeom prst="rect">
+                      <a:avLst/>
+                    </a:prstGeom>
+                  </pic:spPr>
+                </pic:pic>
+              </a:graphicData>
+            </a:graphic>
+          </wp:inline>
+        </w:drawing>
+      </w:r>
+    </w:p>
+    <w:p/>
+    <w:p>
+      <w:r>
+        <w:t xml:space="preserve">Al momento de elegir una opción en el pop </w:t>
+      </w:r>
+      <w:proofErr w:type="spellStart"/>
+      <w:r>
+        <w:t>over</w:t>
+      </w:r>
+      <w:proofErr w:type="spellEnd"/>
+      <w:r>
+        <w:t xml:space="preserve">, </w:t>
+      </w:r>
+      <w:proofErr w:type="gramStart"/>
+      <w:r>
+        <w:t>este manda</w:t>
+      </w:r>
+      <w:proofErr w:type="gramEnd"/>
+      <w:r>
+        <w:t xml:space="preserve"> como parámetro una acción, la cual es recibida en el método y la pasa como un parámetro al momento de hacer </w:t>
+      </w:r>
+      <w:proofErr w:type="spellStart"/>
+      <w:r>
+        <w:t>dismiss</w:t>
+      </w:r>
+      <w:proofErr w:type="spellEnd"/>
+      <w:r>
+        <w:t>.</w:t>
+      </w:r>
+    </w:p>
+    <w:p>
+      <w:r>
+        <w:drawing>
+          <wp:inline distT="0" distB="0" distL="0" distR="0" wp14:anchorId="2196B501" wp14:editId="33402DE1">
+            <wp:extent cx="3768823" cy="1126212"/>
+            <wp:effectExtent l="0" t="0" r="0" b="0"/>
+            <wp:docPr id="57" name="Imagen 57"/>
+            <wp:cNvGraphicFramePr>
+              <a:graphicFrameLocks xmlns:a="http://schemas.openxmlformats.org/drawingml/2006/main" noChangeAspect="1"/>
+            </wp:cNvGraphicFramePr>
+            <a:graphic xmlns:a="http://schemas.openxmlformats.org/drawingml/2006/main">
+              <a:graphicData uri="http://schemas.openxmlformats.org/drawingml/2006/picture">
+                <pic:pic xmlns:pic="http://schemas.openxmlformats.org/drawingml/2006/picture">
+                  <pic:nvPicPr>
+                    <pic:cNvPr id="1" name=""/>
+                    <pic:cNvPicPr/>
+                  </pic:nvPicPr>
+                  <pic:blipFill>
+                    <a:blip r:embed="rId52"/>
+                    <a:stretch>
+                      <a:fillRect/>
+                    </a:stretch>
+                  </pic:blipFill>
+                  <pic:spPr>
+                    <a:xfrm>
+                      <a:off x="0" y="0"/>
+                      <a:ext cx="3807661" cy="1137818"/>
+                    </a:xfrm>
+                    <a:prstGeom prst="rect">
+                      <a:avLst/>
+                    </a:prstGeom>
+                  </pic:spPr>
+                </pic:pic>
+              </a:graphicData>
+            </a:graphic>
+          </wp:inline>
+        </w:drawing>
+      </w:r>
+    </w:p>
+    <w:p/>
+    <w:p>
+      <w:r>
+        <w:t xml:space="preserve">Ahora desde el </w:t>
+      </w:r>
+      <w:proofErr w:type="spellStart"/>
+      <w:r>
+        <w:t>shoppingList</w:t>
+      </w:r>
+      <w:proofErr w:type="spellEnd"/>
+      <w:r>
+        <w:t xml:space="preserve"> donde fue declarado el controlador del </w:t>
+      </w:r>
+      <w:proofErr w:type="spellStart"/>
+      <w:r>
+        <w:t>popover</w:t>
+      </w:r>
+      <w:proofErr w:type="spellEnd"/>
+      <w:r>
+        <w:t xml:space="preserve"> se accede a su propiedad de </w:t>
+      </w:r>
+      <w:proofErr w:type="spellStart"/>
+      <w:r>
+        <w:t>onDismiss</w:t>
+      </w:r>
+      <w:proofErr w:type="spellEnd"/>
+      <w:r>
+        <w:t xml:space="preserve">, recibiendo el parámetro como una data y declarado el valor recibido desde el pop </w:t>
+      </w:r>
+      <w:proofErr w:type="spellStart"/>
+      <w:r>
+        <w:t>over</w:t>
+      </w:r>
+      <w:proofErr w:type="spellEnd"/>
+      <w:r>
+        <w:t xml:space="preserve"> como un objeto con llave, accedemos a su valor de la siguiente forma:</w:t>
+      </w:r>
+    </w:p>
+    <w:p>
+      <w:r>
+        <w:drawing>
+          <wp:inline distT="0" distB="0" distL="0" distR="0" wp14:anchorId="04AEE623" wp14:editId="476B4FEB">
+            <wp:extent cx="4226023" cy="1856715"/>
+            <wp:effectExtent l="0" t="0" r="0" b="0"/>
+            <wp:docPr id="58" name="Imagen 58"/>
+            <wp:cNvGraphicFramePr>
+              <a:graphicFrameLocks xmlns:a="http://schemas.openxmlformats.org/drawingml/2006/main" noChangeAspect="1"/>
+            </wp:cNvGraphicFramePr>
+            <a:graphic xmlns:a="http://schemas.openxmlformats.org/drawingml/2006/main">
+              <a:graphicData uri="http://schemas.openxmlformats.org/drawingml/2006/picture">
+                <pic:pic xmlns:pic="http://schemas.openxmlformats.org/drawingml/2006/picture">
+                  <pic:nvPicPr>
+                    <pic:cNvPr id="1" name=""/>
+                    <pic:cNvPicPr/>
+                  </pic:nvPicPr>
+                  <pic:blipFill>
+                    <a:blip r:embed="rId53"/>
+                    <a:stretch>
+                      <a:fillRect/>
+                    </a:stretch>
+                  </pic:blipFill>
+                  <pic:spPr>
+                    <a:xfrm>
+                      <a:off x="0" y="0"/>
+                      <a:ext cx="4239053" cy="1862440"/>
+                    </a:xfrm>
+                    <a:prstGeom prst="rect">
+                      <a:avLst/>
+                    </a:prstGeom>
+                  </pic:spPr>
+                </pic:pic>
+              </a:graphicData>
+            </a:graphic>
+          </wp:inline>
+        </w:drawing>
+      </w:r>
+    </w:p>
+    <w:p/>
+    <w:p>
+      <w:r>
+        <w:t xml:space="preserve">Luego se importa el servicio de </w:t>
+      </w:r>
+      <w:proofErr w:type="spellStart"/>
+      <w:r>
+        <w:t>authService</w:t>
+      </w:r>
+      <w:proofErr w:type="spellEnd"/>
+      <w:r>
+        <w:t xml:space="preserve"> pa</w:t>
+      </w:r>
+      <w:r>
+        <w:t xml:space="preserve">ra obtener la información del </w:t>
+      </w:r>
+      <w:proofErr w:type="spellStart"/>
+      <w:r>
+        <w:t>token</w:t>
+      </w:r>
+      <w:proofErr w:type="spellEnd"/>
+      <w:r>
+        <w:t xml:space="preserve"> del usuario, lo que devuelve una promesa, la cual se accede: </w:t>
+      </w:r>
+    </w:p>
+    <w:p/>
+    <w:p/>
+    <w:p/>
+    <w:p/>
+    <w:p/>
+    <w:p/>
+    <w:p/>
+    <w:p>
+      <w:r>
+        <w:t xml:space="preserve">Desde </w:t>
+      </w:r>
+      <w:proofErr w:type="gramStart"/>
+      <w:r>
+        <w:t>el app</w:t>
+      </w:r>
+      <w:proofErr w:type="gramEnd"/>
+      <w:r>
+        <w:t xml:space="preserve"> module importar el </w:t>
+      </w:r>
+      <w:proofErr w:type="spellStart"/>
+      <w:r>
+        <w:t>HttpModule</w:t>
+      </w:r>
+      <w:proofErr w:type="spellEnd"/>
+      <w:r>
+        <w:t xml:space="preserve"> y agregarlo a los </w:t>
+      </w:r>
+      <w:proofErr w:type="spellStart"/>
+      <w:r>
+        <w:t>imports</w:t>
+      </w:r>
+      <w:proofErr w:type="spellEnd"/>
+      <w:r>
+        <w:t xml:space="preserve"> </w:t>
+      </w:r>
+    </w:p>
+    <w:p>
+      <w:r>
+        <w:drawing>
+          <wp:inline distT="0" distB="0" distL="0" distR="0" wp14:anchorId="7FFB2BF1" wp14:editId="54681041">
+            <wp:extent cx="3540223" cy="216527"/>
+            <wp:effectExtent l="0" t="0" r="0" b="12700"/>
+            <wp:docPr id="59" name="Imagen 59"/>
+            <wp:cNvGraphicFramePr>
+              <a:graphicFrameLocks xmlns:a="http://schemas.openxmlformats.org/drawingml/2006/main" noChangeAspect="1"/>
+            </wp:cNvGraphicFramePr>
+            <a:graphic xmlns:a="http://schemas.openxmlformats.org/drawingml/2006/main">
+              <a:graphicData uri="http://schemas.openxmlformats.org/drawingml/2006/picture">
+                <pic:pic xmlns:pic="http://schemas.openxmlformats.org/drawingml/2006/picture">
+                  <pic:nvPicPr>
+                    <pic:cNvPr id="1" name=""/>
+                    <pic:cNvPicPr/>
+                  </pic:nvPicPr>
+                  <pic:blipFill>
+                    <a:blip r:embed="rId54"/>
+                    <a:stretch>
+                      <a:fillRect/>
+                    </a:stretch>
+                  </pic:blipFill>
+                  <pic:spPr>
+                    <a:xfrm>
+                      <a:off x="0" y="0"/>
+                      <a:ext cx="3656301" cy="223627"/>
+                    </a:xfrm>
+                    <a:prstGeom prst="rect">
+                      <a:avLst/>
+                    </a:prstGeom>
+                  </pic:spPr>
+                </pic:pic>
+              </a:graphicData>
+            </a:graphic>
+          </wp:inline>
+        </w:drawing>
+      </w:r>
+    </w:p>
+    <w:p/>
+    <w:p>
+      <w:r>
+        <w:drawing>
+          <wp:inline distT="0" distB="0" distL="0" distR="0" wp14:anchorId="4EA8A08E" wp14:editId="42255321">
+            <wp:extent cx="2054323" cy="810917"/>
+            <wp:effectExtent l="0" t="0" r="3175" b="1905"/>
+            <wp:docPr id="60" name="Imagen 60"/>
+            <wp:cNvGraphicFramePr>
+              <a:graphicFrameLocks xmlns:a="http://schemas.openxmlformats.org/drawingml/2006/main" noChangeAspect="1"/>
+            </wp:cNvGraphicFramePr>
+            <a:graphic xmlns:a="http://schemas.openxmlformats.org/drawingml/2006/main">
+              <a:graphicData uri="http://schemas.openxmlformats.org/drawingml/2006/picture">
+                <pic:pic xmlns:pic="http://schemas.openxmlformats.org/drawingml/2006/picture">
+                  <pic:nvPicPr>
+                    <pic:cNvPr id="1" name=""/>
+                    <pic:cNvPicPr/>
+                  </pic:nvPicPr>
+                  <pic:blipFill>
+                    <a:blip r:embed="rId55"/>
+                    <a:stretch>
+                      <a:fillRect/>
+                    </a:stretch>
+                  </pic:blipFill>
+                  <pic:spPr>
+                    <a:xfrm>
+                      <a:off x="0" y="0"/>
+                      <a:ext cx="2060464" cy="813341"/>
+                    </a:xfrm>
+                    <a:prstGeom prst="rect">
+                      <a:avLst/>
+                    </a:prstGeom>
+                  </pic:spPr>
+                </pic:pic>
+              </a:graphicData>
+            </a:graphic>
+          </wp:inline>
+        </w:drawing>
+      </w:r>
+    </w:p>
+    <w:p/>
+    <w:p>
+      <w:r>
+        <w:t xml:space="preserve">IMPORTANTE, SE UTILIZA AHORA EL </w:t>
+      </w:r>
+      <w:proofErr w:type="spellStart"/>
+      <w:r>
+        <w:t>HttpClientModule</w:t>
+      </w:r>
+      <w:proofErr w:type="spellEnd"/>
+      <w:r>
+        <w:t>:</w:t>
+      </w:r>
+    </w:p>
+    <w:p>
+      <w:r>
+        <w:drawing>
+          <wp:inline distT="0" distB="0" distL="0" distR="0" wp14:anchorId="78AC22E9" wp14:editId="6CF4E180">
+            <wp:extent cx="4226023" cy="226570"/>
+            <wp:effectExtent l="0" t="0" r="0" b="2540"/>
+            <wp:docPr id="62" name="Imagen 62"/>
+            <wp:cNvGraphicFramePr>
+              <a:graphicFrameLocks xmlns:a="http://schemas.openxmlformats.org/drawingml/2006/main" noChangeAspect="1"/>
+            </wp:cNvGraphicFramePr>
+            <a:graphic xmlns:a="http://schemas.openxmlformats.org/drawingml/2006/main">
+              <a:graphicData uri="http://schemas.openxmlformats.org/drawingml/2006/picture">
+                <pic:pic xmlns:pic="http://schemas.openxmlformats.org/drawingml/2006/picture">
+                  <pic:nvPicPr>
+                    <pic:cNvPr id="1" name=""/>
+                    <pic:cNvPicPr/>
+                  </pic:nvPicPr>
+                  <pic:blipFill>
+                    <a:blip r:embed="rId56"/>
+                    <a:stretch>
+                      <a:fillRect/>
+                    </a:stretch>
+                  </pic:blipFill>
+                  <pic:spPr>
+                    <a:xfrm>
+                      <a:off x="0" y="0"/>
+                      <a:ext cx="4312671" cy="231215"/>
+                    </a:xfrm>
+                    <a:prstGeom prst="rect">
+                      <a:avLst/>
+                    </a:prstGeom>
+                  </pic:spPr>
+                </pic:pic>
+              </a:graphicData>
+            </a:graphic>
+          </wp:inline>
+        </w:drawing>
+      </w:r>
+    </w:p>
+    <w:p>
+      <w:r>
+        <w:drawing>
+          <wp:inline distT="0" distB="0" distL="0" distR="0" wp14:anchorId="4AF3DCCD" wp14:editId="04A3E6FC">
+            <wp:extent cx="2936451" cy="3148428"/>
+            <wp:effectExtent l="0" t="0" r="10160" b="1270"/>
+            <wp:docPr id="61" name="Imagen 61"/>
+            <wp:cNvGraphicFramePr>
+              <a:graphicFrameLocks xmlns:a="http://schemas.openxmlformats.org/drawingml/2006/main" noChangeAspect="1"/>
+            </wp:cNvGraphicFramePr>
+            <a:graphic xmlns:a="http://schemas.openxmlformats.org/drawingml/2006/main">
+              <a:graphicData uri="http://schemas.openxmlformats.org/drawingml/2006/picture">
+                <pic:pic xmlns:pic="http://schemas.openxmlformats.org/drawingml/2006/picture">
+                  <pic:nvPicPr>
+                    <pic:cNvPr id="1" name=""/>
+                    <pic:cNvPicPr/>
+                  </pic:nvPicPr>
+                  <pic:blipFill>
+                    <a:blip r:embed="rId57"/>
+                    <a:stretch>
+                      <a:fillRect/>
+                    </a:stretch>
+                  </pic:blipFill>
+                  <pic:spPr>
+                    <a:xfrm>
+                      <a:off x="0" y="0"/>
+                      <a:ext cx="2941946" cy="3154320"/>
+                    </a:xfrm>
+                    <a:prstGeom prst="rect">
+                      <a:avLst/>
+                    </a:prstGeom>
+                  </pic:spPr>
+                </pic:pic>
+              </a:graphicData>
+            </a:graphic>
+          </wp:inline>
+        </w:drawing>
+      </w:r>
+    </w:p>
+    <w:p/>
+    <w:p>
+      <w:r>
+        <w:drawing>
+          <wp:inline distT="0" distB="0" distL="0" distR="0" wp14:anchorId="4DB473C3" wp14:editId="506A5523">
+            <wp:extent cx="2625823" cy="2395863"/>
+            <wp:effectExtent l="0" t="0" r="0" b="0"/>
+            <wp:docPr id="63" name="Imagen 63"/>
+            <wp:cNvGraphicFramePr>
+              <a:graphicFrameLocks xmlns:a="http://schemas.openxmlformats.org/drawingml/2006/main" noChangeAspect="1"/>
+            </wp:cNvGraphicFramePr>
+            <a:graphic xmlns:a="http://schemas.openxmlformats.org/drawingml/2006/main">
+              <a:graphicData uri="http://schemas.openxmlformats.org/drawingml/2006/picture">
+                <pic:pic xmlns:pic="http://schemas.openxmlformats.org/drawingml/2006/picture">
+                  <pic:nvPicPr>
+                    <pic:cNvPr id="1" name=""/>
+                    <pic:cNvPicPr/>
+                  </pic:nvPicPr>
+                  <pic:blipFill>
+                    <a:blip r:embed="rId58"/>
+                    <a:stretch>
+                      <a:fillRect/>
+                    </a:stretch>
+                  </pic:blipFill>
+                  <pic:spPr>
+                    <a:xfrm>
+                      <a:off x="0" y="0"/>
+                      <a:ext cx="2631822" cy="2401337"/>
+                    </a:xfrm>
+                    <a:prstGeom prst="rect">
+                      <a:avLst/>
+                    </a:prstGeom>
+                  </pic:spPr>
+                </pic:pic>
+              </a:graphicData>
+            </a:graphic>
+          </wp:inline>
+        </w:drawing>
+      </w:r>
+    </w:p>
+    <w:p/>
+    <w:p/>
+    <w:p>
+      <w:r>
+        <w:t>Ahora desde el shopping-</w:t>
+      </w:r>
+      <w:proofErr w:type="spellStart"/>
+      <w:r>
+        <w:t>list</w:t>
+      </w:r>
+      <w:proofErr w:type="spellEnd"/>
+      <w:r>
+        <w:t>-</w:t>
+      </w:r>
+      <w:proofErr w:type="spellStart"/>
+      <w:r>
+        <w:t>service</w:t>
+      </w:r>
+      <w:proofErr w:type="spellEnd"/>
+      <w:r>
+        <w:t xml:space="preserve">, se puede añadir la función </w:t>
+      </w:r>
+      <w:proofErr w:type="spellStart"/>
+      <w:r>
+        <w:t>storeList</w:t>
+      </w:r>
+      <w:proofErr w:type="spellEnd"/>
+      <w:r>
+        <w:t xml:space="preserve"> para guardar una lista el </w:t>
+      </w:r>
+      <w:proofErr w:type="spellStart"/>
+      <w:r>
+        <w:t>firebase</w:t>
+      </w:r>
+      <w:proofErr w:type="spellEnd"/>
+      <w:r>
+        <w:t>.</w:t>
+      </w:r>
+    </w:p>
+    <w:p>
+      <w:r>
+        <w:t xml:space="preserve">Se necesita “INYECTAR” el servicio “http”, </w:t>
+      </w:r>
+      <w:proofErr w:type="spellStart"/>
+      <w:r>
+        <w:t>asi</w:t>
+      </w:r>
+      <w:proofErr w:type="spellEnd"/>
+      <w:r>
+        <w:t xml:space="preserve"> que es necesario implementar el @</w:t>
+      </w:r>
+      <w:proofErr w:type="spellStart"/>
+      <w:proofErr w:type="gramStart"/>
+      <w:r>
+        <w:t>Injectable</w:t>
+      </w:r>
+      <w:proofErr w:type="spellEnd"/>
+      <w:r>
+        <w:t>(</w:t>
+      </w:r>
+      <w:proofErr w:type="gramEnd"/>
+      <w:r>
+        <w:t xml:space="preserve">) en el servicio </w:t>
+      </w:r>
+    </w:p>
+    <w:p>
+      <w:r>
+        <w:drawing>
+          <wp:inline distT="0" distB="0" distL="0" distR="0" wp14:anchorId="051F59FE" wp14:editId="7C373791">
+            <wp:extent cx="3654523" cy="652918"/>
+            <wp:effectExtent l="0" t="0" r="3175" b="7620"/>
+            <wp:docPr id="65" name="Imagen 65"/>
+            <wp:cNvGraphicFramePr>
+              <a:graphicFrameLocks xmlns:a="http://schemas.openxmlformats.org/drawingml/2006/main" noChangeAspect="1"/>
+            </wp:cNvGraphicFramePr>
+            <a:graphic xmlns:a="http://schemas.openxmlformats.org/drawingml/2006/main">
+              <a:graphicData uri="http://schemas.openxmlformats.org/drawingml/2006/picture">
+                <pic:pic xmlns:pic="http://schemas.openxmlformats.org/drawingml/2006/picture">
+                  <pic:nvPicPr>
+                    <pic:cNvPr id="1" name=""/>
+                    <pic:cNvPicPr/>
+                  </pic:nvPicPr>
+                  <pic:blipFill>
+                    <a:blip r:embed="rId59"/>
+                    <a:stretch>
+                      <a:fillRect/>
+                    </a:stretch>
+                  </pic:blipFill>
+                  <pic:spPr>
+                    <a:xfrm>
+                      <a:off x="0" y="0"/>
+                      <a:ext cx="3678708" cy="657239"/>
+                    </a:xfrm>
+                    <a:prstGeom prst="rect">
+                      <a:avLst/>
+                    </a:prstGeom>
+                  </pic:spPr>
+                </pic:pic>
+              </a:graphicData>
+            </a:graphic>
+          </wp:inline>
+        </w:drawing>
+      </w:r>
+    </w:p>
+    <w:p/>
+    <w:p>
+      <w:r>
+        <w:t>e importar http en el servicio.</w:t>
+      </w:r>
+    </w:p>
+    <w:p>
+      <w:r>
+        <w:drawing>
+          <wp:inline distT="0" distB="0" distL="0" distR="0" wp14:anchorId="66274DB7" wp14:editId="7A2961D9">
+            <wp:extent cx="2968723" cy="337619"/>
+            <wp:effectExtent l="0" t="0" r="3175" b="0"/>
+            <wp:docPr id="66" name="Imagen 66"/>
+            <wp:cNvGraphicFramePr>
+              <a:graphicFrameLocks xmlns:a="http://schemas.openxmlformats.org/drawingml/2006/main" noChangeAspect="1"/>
+            </wp:cNvGraphicFramePr>
+            <a:graphic xmlns:a="http://schemas.openxmlformats.org/drawingml/2006/main">
+              <a:graphicData uri="http://schemas.openxmlformats.org/drawingml/2006/picture">
+                <pic:pic xmlns:pic="http://schemas.openxmlformats.org/drawingml/2006/picture">
+                  <pic:nvPicPr>
+                    <pic:cNvPr id="1" name=""/>
+                    <pic:cNvPicPr/>
+                  </pic:nvPicPr>
+                  <pic:blipFill>
+                    <a:blip r:embed="rId60"/>
+                    <a:stretch>
+                      <a:fillRect/>
+                    </a:stretch>
+                  </pic:blipFill>
+                  <pic:spPr>
+                    <a:xfrm>
+                      <a:off x="0" y="0"/>
+                      <a:ext cx="3051335" cy="347014"/>
+                    </a:xfrm>
+                    <a:prstGeom prst="rect">
+                      <a:avLst/>
+                    </a:prstGeom>
+                  </pic:spPr>
+                </pic:pic>
+              </a:graphicData>
+            </a:graphic>
+          </wp:inline>
+        </w:drawing>
+      </w:r>
+    </w:p>
+    <w:p/>
+    <w:p>
+      <w:r>
+        <w:t xml:space="preserve">ahora se puede utilizar el http para agregar datos a </w:t>
+      </w:r>
+      <w:proofErr w:type="spellStart"/>
+      <w:r>
+        <w:t>firebase</w:t>
+      </w:r>
+      <w:proofErr w:type="spellEnd"/>
+      <w:r>
+        <w:t xml:space="preserve"> con la función </w:t>
+      </w:r>
+      <w:proofErr w:type="spellStart"/>
+      <w:r>
+        <w:t>put</w:t>
+      </w:r>
+      <w:proofErr w:type="spellEnd"/>
+      <w:r>
+        <w:t xml:space="preserve">, </w:t>
+      </w:r>
+    </w:p>
+    <w:p>
+      <w:r>
+        <w:t xml:space="preserve">Se utiliza </w:t>
+      </w:r>
+      <w:proofErr w:type="spellStart"/>
+      <w:r>
+        <w:t>put</w:t>
+      </w:r>
+      <w:proofErr w:type="spellEnd"/>
+      <w:r>
+        <w:t xml:space="preserve"> ya que se va a </w:t>
+      </w:r>
+      <w:proofErr w:type="spellStart"/>
+      <w:r>
+        <w:t>sobreescribir</w:t>
+      </w:r>
+      <w:proofErr w:type="spellEnd"/>
+      <w:r>
+        <w:t xml:space="preserve"> la lista, de existir, para que tenga las anteriores y la nueva lista. </w:t>
+      </w:r>
+    </w:p>
+    <w:p>
+      <w:r>
+        <w:t xml:space="preserve">De utilizar post, </w:t>
+      </w:r>
+      <w:proofErr w:type="spellStart"/>
+      <w:r>
+        <w:t>firebase</w:t>
+      </w:r>
+      <w:proofErr w:type="spellEnd"/>
+      <w:r>
+        <w:t xml:space="preserve"> añadiría la lista a la lista anterior, teniendo una lista de listas.</w:t>
+      </w:r>
+    </w:p>
+    <w:p/>
+    <w:p>
+      <w:r>
+        <w:t xml:space="preserve">En </w:t>
+      </w:r>
+      <w:proofErr w:type="spellStart"/>
+      <w:r>
+        <w:t>firebase</w:t>
+      </w:r>
+      <w:proofErr w:type="spellEnd"/>
+      <w:r>
+        <w:t xml:space="preserve"> podemos ver la dirección de la base de datos desde.</w:t>
+      </w:r>
+    </w:p>
+    <w:p>
+      <w:r>
+        <w:drawing>
+          <wp:inline distT="0" distB="0" distL="0" distR="0" wp14:anchorId="6B1CB9DE" wp14:editId="0F957EC1">
+            <wp:extent cx="3083023" cy="1749766"/>
+            <wp:effectExtent l="0" t="0" r="0" b="3175"/>
+            <wp:docPr id="67" name="Imagen 67"/>
+            <wp:cNvGraphicFramePr>
+              <a:graphicFrameLocks xmlns:a="http://schemas.openxmlformats.org/drawingml/2006/main" noChangeAspect="1"/>
+            </wp:cNvGraphicFramePr>
+            <a:graphic xmlns:a="http://schemas.openxmlformats.org/drawingml/2006/main">
+              <a:graphicData uri="http://schemas.openxmlformats.org/drawingml/2006/picture">
+                <pic:pic xmlns:pic="http://schemas.openxmlformats.org/drawingml/2006/picture">
+                  <pic:nvPicPr>
+                    <pic:cNvPr id="1" name=""/>
+                    <pic:cNvPicPr/>
+                  </pic:nvPicPr>
+                  <pic:blipFill>
+                    <a:blip r:embed="rId61"/>
+                    <a:stretch>
+                      <a:fillRect/>
+                    </a:stretch>
+                  </pic:blipFill>
+                  <pic:spPr>
+                    <a:xfrm>
+                      <a:off x="0" y="0"/>
+                      <a:ext cx="3104023" cy="1761684"/>
+                    </a:xfrm>
+                    <a:prstGeom prst="rect">
+                      <a:avLst/>
+                    </a:prstGeom>
+                  </pic:spPr>
+                </pic:pic>
+              </a:graphicData>
+            </a:graphic>
+          </wp:inline>
+        </w:drawing>
+      </w:r>
+    </w:p>
+    <w:p>
+      <w:r>
+        <w:t xml:space="preserve"> </w:t>
+      </w:r>
+    </w:p>
+    <w:p>
+      <w:pPr>
+        <w:rPr>
+          <w:color w:val="FF0000"/>
+        </w:rPr>
+      </w:pPr>
+      <w:r>
+        <w:rPr>
+          <w:color w:val="FF0000"/>
+        </w:rPr>
+        <w:t>¡!VER ANOTACION MAS ABAJO SOBRE EL HTTP!</w:t>
+      </w:r>
+    </w:p>
+    <w:p>
+      <w:r>
+        <w:t xml:space="preserve">y esta es la dirección que se pone dentro del </w:t>
+      </w:r>
+      <w:proofErr w:type="spellStart"/>
+      <w:r>
+        <w:t>put</w:t>
+      </w:r>
+      <w:proofErr w:type="spellEnd"/>
+    </w:p>
+    <w:p>
+      <w:r>
+        <w:drawing>
+          <wp:inline distT="0" distB="0" distL="0" distR="0" wp14:anchorId="6485E7D3" wp14:editId="364D8569">
+            <wp:extent cx="3197323" cy="408800"/>
+            <wp:effectExtent l="0" t="0" r="3175" b="0"/>
+            <wp:docPr id="68" name="Imagen 68"/>
+            <wp:cNvGraphicFramePr>
+              <a:graphicFrameLocks xmlns:a="http://schemas.openxmlformats.org/drawingml/2006/main" noChangeAspect="1"/>
+            </wp:cNvGraphicFramePr>
+            <a:graphic xmlns:a="http://schemas.openxmlformats.org/drawingml/2006/main">
+              <a:graphicData uri="http://schemas.openxmlformats.org/drawingml/2006/picture">
+                <pic:pic xmlns:pic="http://schemas.openxmlformats.org/drawingml/2006/picture">
+                  <pic:nvPicPr>
+                    <pic:cNvPr id="1" name=""/>
+                    <pic:cNvPicPr/>
+                  </pic:nvPicPr>
+                  <pic:blipFill>
+                    <a:blip r:embed="rId62"/>
+                    <a:stretch>
+                      <a:fillRect/>
+                    </a:stretch>
+                  </pic:blipFill>
+                  <pic:spPr>
+                    <a:xfrm>
+                      <a:off x="0" y="0"/>
+                      <a:ext cx="3235325" cy="413659"/>
+                    </a:xfrm>
+                    <a:prstGeom prst="rect">
+                      <a:avLst/>
+                    </a:prstGeom>
+                  </pic:spPr>
+                </pic:pic>
+              </a:graphicData>
+            </a:graphic>
+          </wp:inline>
+        </w:drawing>
+      </w:r>
+    </w:p>
+    <w:p/>
+    <w:p>
+      <w:r>
+        <w:t xml:space="preserve">En vez de almacenar la data directamente en este </w:t>
+      </w:r>
+      <w:proofErr w:type="spellStart"/>
+      <w:r>
+        <w:t>url</w:t>
+      </w:r>
+      <w:proofErr w:type="spellEnd"/>
+      <w:r>
+        <w:t xml:space="preserve"> vamos a crear </w:t>
+      </w:r>
+      <w:proofErr w:type="spellStart"/>
+      <w:r>
+        <w:t>subfolders</w:t>
+      </w:r>
+      <w:proofErr w:type="spellEnd"/>
+      <w:r>
+        <w:t xml:space="preserve"> para el usuario activo, para que el usuario </w:t>
+      </w:r>
+      <w:proofErr w:type="spellStart"/>
+      <w:r>
+        <w:t>logeado</w:t>
+      </w:r>
+      <w:proofErr w:type="spellEnd"/>
+      <w:r>
+        <w:t xml:space="preserve"> tenga su propio “nodo” en la base de datos.</w:t>
+      </w:r>
+    </w:p>
+    <w:p>
+      <w:r>
+        <w:t xml:space="preserve">Para esto importamos el </w:t>
+      </w:r>
+      <w:proofErr w:type="spellStart"/>
+      <w:r>
+        <w:t>authService</w:t>
+      </w:r>
+      <w:proofErr w:type="spellEnd"/>
+      <w:r>
+        <w:t>, donde tenemos el método para obtener los datos del usuario activo.</w:t>
+      </w:r>
+    </w:p>
+    <w:p>
+      <w:r>
+        <w:t>Lo obtenemos y</w:t>
+      </w:r>
+      <w:r>
+        <w:t xml:space="preserve"> se le asigna a una constante para luego completar el </w:t>
+      </w:r>
+      <w:proofErr w:type="spellStart"/>
+      <w:r>
+        <w:t>url</w:t>
+      </w:r>
+      <w:proofErr w:type="spellEnd"/>
+      <w:r>
+        <w:t xml:space="preserve"> que tendrá </w:t>
+      </w:r>
+      <w:r>
+        <w:t xml:space="preserve">el </w:t>
+      </w:r>
+      <w:proofErr w:type="spellStart"/>
+      <w:r>
+        <w:t>subfolder</w:t>
+      </w:r>
+      <w:proofErr w:type="spellEnd"/>
+      <w:r>
+        <w:t xml:space="preserve">, y luego agregándole como </w:t>
+      </w:r>
+      <w:proofErr w:type="spellStart"/>
+      <w:r>
+        <w:t>ultimo</w:t>
+      </w:r>
+      <w:proofErr w:type="spellEnd"/>
+      <w:r>
+        <w:t xml:space="preserve"> parámetro la lista de ingredientes:</w:t>
+      </w:r>
+    </w:p>
+    <w:p>
+      <w:r>
+        <w:drawing>
+          <wp:inline distT="0" distB="0" distL="0" distR="0" wp14:anchorId="761C618A" wp14:editId="73D0734D">
+            <wp:extent cx="5254723" cy="761632"/>
+            <wp:effectExtent l="0" t="0" r="3175" b="635"/>
+            <wp:docPr id="70" name="Imagen 70"/>
+            <wp:cNvGraphicFramePr>
+              <a:graphicFrameLocks xmlns:a="http://schemas.openxmlformats.org/drawingml/2006/main" noChangeAspect="1"/>
+            </wp:cNvGraphicFramePr>
+            <a:graphic xmlns:a="http://schemas.openxmlformats.org/drawingml/2006/main">
+              <a:graphicData uri="http://schemas.openxmlformats.org/drawingml/2006/picture">
+                <pic:pic xmlns:pic="http://schemas.openxmlformats.org/drawingml/2006/picture">
+                  <pic:nvPicPr>
+                    <pic:cNvPr id="1" name=""/>
+                    <pic:cNvPicPr/>
+                  </pic:nvPicPr>
+                  <pic:blipFill>
+                    <a:blip r:embed="rId63"/>
+                    <a:stretch>
+                      <a:fillRect/>
+                    </a:stretch>
+                  </pic:blipFill>
+                  <pic:spPr>
+                    <a:xfrm>
+                      <a:off x="0" y="0"/>
+                      <a:ext cx="5291247" cy="766926"/>
+                    </a:xfrm>
+                    <a:prstGeom prst="rect">
+                      <a:avLst/>
+                    </a:prstGeom>
+                  </pic:spPr>
+                </pic:pic>
+              </a:graphicData>
+            </a:graphic>
+          </wp:inline>
+        </w:drawing>
+      </w:r>
+    </w:p>
+    <w:p>
+      <w:r>
+        <w:t xml:space="preserve">Como esta función retorna un observable, no se </w:t>
+      </w:r>
+      <w:proofErr w:type="gramStart"/>
+      <w:r>
+        <w:t>manejara</w:t>
+      </w:r>
+      <w:proofErr w:type="gramEnd"/>
+      <w:r>
+        <w:t xml:space="preserve"> directamente en esta función </w:t>
+      </w:r>
+      <w:proofErr w:type="spellStart"/>
+      <w:r>
+        <w:t>asi</w:t>
+      </w:r>
+      <w:proofErr w:type="spellEnd"/>
+      <w:r>
+        <w:t xml:space="preserve"> que se pone un </w:t>
+      </w:r>
+      <w:proofErr w:type="spellStart"/>
+      <w:r>
+        <w:t>return</w:t>
+      </w:r>
+      <w:proofErr w:type="spellEnd"/>
+      <w:r>
+        <w:t xml:space="preserve"> a la respuesta para </w:t>
+      </w:r>
+      <w:proofErr w:type="spellStart"/>
+      <w:r>
+        <w:t>manjearlo</w:t>
+      </w:r>
+      <w:proofErr w:type="spellEnd"/>
+      <w:r>
+        <w:t xml:space="preserve"> en el momento </w:t>
+      </w:r>
+      <w:r>
+        <w:t>que es llamado con un subscribe.</w:t>
+      </w:r>
+    </w:p>
+    <w:p>
+      <w:r>
+        <w:t xml:space="preserve">Dentro de esta función la respuesta se mapea para que la respuesta se reciba en formato </w:t>
+      </w:r>
+      <w:proofErr w:type="spellStart"/>
+      <w:r>
+        <w:t>json</w:t>
+      </w:r>
+      <w:proofErr w:type="spellEnd"/>
+      <w:r>
+        <w:t xml:space="preserve">. Utilizando el </w:t>
+      </w:r>
+      <w:proofErr w:type="spellStart"/>
+      <w:r>
+        <w:t>map</w:t>
+      </w:r>
+      <w:proofErr w:type="spellEnd"/>
+      <w:r>
+        <w:t xml:space="preserve"> (IMPORTANTE: para utilizar </w:t>
+      </w:r>
+      <w:proofErr w:type="spellStart"/>
+      <w:r>
+        <w:t>map</w:t>
+      </w:r>
+      <w:proofErr w:type="spellEnd"/>
+      <w:r>
+        <w:t xml:space="preserve"> es necesario importar el</w:t>
+      </w:r>
+    </w:p>
+    <w:p>
+      <w:r>
+        <w:drawing>
+          <wp:inline distT="0" distB="0" distL="0" distR="0" wp14:anchorId="49B35639" wp14:editId="142B0A99">
+            <wp:extent cx="1254223" cy="216896"/>
+            <wp:effectExtent l="0" t="0" r="0" b="12065"/>
+            <wp:docPr id="71" name="Imagen 71"/>
+            <wp:cNvGraphicFramePr>
+              <a:graphicFrameLocks xmlns:a="http://schemas.openxmlformats.org/drawingml/2006/main" noChangeAspect="1"/>
+            </wp:cNvGraphicFramePr>
+            <a:graphic xmlns:a="http://schemas.openxmlformats.org/drawingml/2006/main">
+              <a:graphicData uri="http://schemas.openxmlformats.org/drawingml/2006/picture">
+                <pic:pic xmlns:pic="http://schemas.openxmlformats.org/drawingml/2006/picture">
+                  <pic:nvPicPr>
+                    <pic:cNvPr id="1" name=""/>
+                    <pic:cNvPicPr/>
+                  </pic:nvPicPr>
+                  <pic:blipFill>
+                    <a:blip r:embed="rId64"/>
+                    <a:stretch>
+                      <a:fillRect/>
+                    </a:stretch>
+                  </pic:blipFill>
+                  <pic:spPr>
+                    <a:xfrm>
+                      <a:off x="0" y="0"/>
+                      <a:ext cx="1291166" cy="223285"/>
+                    </a:xfrm>
+                    <a:prstGeom prst="rect">
+                      <a:avLst/>
+                    </a:prstGeom>
+                  </pic:spPr>
+                </pic:pic>
+              </a:graphicData>
+            </a:graphic>
+          </wp:inline>
+        </w:drawing>
+      </w:r>
+    </w:p>
+    <w:p/>
+    <w:p>
+      <w:r>
+        <w:drawing>
+          <wp:inline distT="0" distB="0" distL="0" distR="0" wp14:anchorId="0E908467" wp14:editId="472B4693">
+            <wp:extent cx="5140423" cy="1037042"/>
+            <wp:effectExtent l="0" t="0" r="0" b="4445"/>
+            <wp:docPr id="72" name="Imagen 72"/>
+            <wp:cNvGraphicFramePr>
+              <a:graphicFrameLocks xmlns:a="http://schemas.openxmlformats.org/drawingml/2006/main" noChangeAspect="1"/>
+            </wp:cNvGraphicFramePr>
+            <a:graphic xmlns:a="http://schemas.openxmlformats.org/drawingml/2006/main">
+              <a:graphicData uri="http://schemas.openxmlformats.org/drawingml/2006/picture">
+                <pic:pic xmlns:pic="http://schemas.openxmlformats.org/drawingml/2006/picture">
+                  <pic:nvPicPr>
+                    <pic:cNvPr id="1" name=""/>
+                    <pic:cNvPicPr/>
+                  </pic:nvPicPr>
+                  <pic:blipFill>
+                    <a:blip r:embed="rId65"/>
+                    <a:stretch>
+                      <a:fillRect/>
+                    </a:stretch>
+                  </pic:blipFill>
+                  <pic:spPr>
+                    <a:xfrm>
+                      <a:off x="0" y="0"/>
+                      <a:ext cx="5151225" cy="1039221"/>
+                    </a:xfrm>
+                    <a:prstGeom prst="rect">
+                      <a:avLst/>
+                    </a:prstGeom>
+                  </pic:spPr>
+                </pic:pic>
+              </a:graphicData>
+            </a:graphic>
+          </wp:inline>
+        </w:drawing>
+      </w:r>
+    </w:p>
+    <w:p/>
+    <w:p>
+      <w:r>
+        <w:t xml:space="preserve">De la forma que </w:t>
+      </w:r>
+      <w:proofErr w:type="spellStart"/>
+      <w:r>
+        <w:t>esta</w:t>
+      </w:r>
+      <w:proofErr w:type="spellEnd"/>
+      <w:r>
+        <w:t xml:space="preserve"> escrita nuestra </w:t>
+      </w:r>
+      <w:proofErr w:type="spellStart"/>
+      <w:r>
+        <w:t>url</w:t>
+      </w:r>
+      <w:proofErr w:type="spellEnd"/>
+      <w:r>
+        <w:t xml:space="preserve">, al acceder esta solicitud podría editar cualquier usuario al ni </w:t>
+      </w:r>
+      <w:proofErr w:type="spellStart"/>
+      <w:r>
+        <w:t>esta</w:t>
+      </w:r>
+      <w:proofErr w:type="spellEnd"/>
+      <w:r>
+        <w:t xml:space="preserve"> utilizando el </w:t>
+      </w:r>
+      <w:proofErr w:type="spellStart"/>
+      <w:r>
+        <w:t>token</w:t>
+      </w:r>
+      <w:proofErr w:type="spellEnd"/>
+      <w:r>
+        <w:t xml:space="preserve">, </w:t>
+      </w:r>
+      <w:proofErr w:type="spellStart"/>
+      <w:r>
+        <w:t>osea</w:t>
+      </w:r>
+      <w:proofErr w:type="spellEnd"/>
+      <w:r>
+        <w:t xml:space="preserve"> el valor del </w:t>
+      </w:r>
+      <w:proofErr w:type="spellStart"/>
+      <w:r>
+        <w:t>auth</w:t>
+      </w:r>
+      <w:proofErr w:type="spellEnd"/>
+      <w:r>
+        <w:t xml:space="preserve"> de la sesión actual, para esto utilizamos el </w:t>
+      </w:r>
+      <w:proofErr w:type="spellStart"/>
+      <w:r>
+        <w:t>token</w:t>
+      </w:r>
+      <w:proofErr w:type="spellEnd"/>
+      <w:r>
+        <w:t xml:space="preserve"> y se modifica el </w:t>
+      </w:r>
+      <w:proofErr w:type="spellStart"/>
+      <w:r>
+        <w:t>path</w:t>
+      </w:r>
+      <w:proofErr w:type="spellEnd"/>
+      <w:r>
+        <w:t xml:space="preserve"> de la siguiente forma.</w:t>
+      </w:r>
+    </w:p>
+    <w:p>
+      <w:r>
+        <w:drawing>
+          <wp:inline distT="0" distB="0" distL="0" distR="0" wp14:anchorId="32368C04" wp14:editId="13726110">
+            <wp:extent cx="2397223" cy="208454"/>
+            <wp:effectExtent l="0" t="0" r="0" b="0"/>
+            <wp:docPr id="73" name="Imagen 73"/>
+            <wp:cNvGraphicFramePr>
+              <a:graphicFrameLocks xmlns:a="http://schemas.openxmlformats.org/drawingml/2006/main" noChangeAspect="1"/>
+            </wp:cNvGraphicFramePr>
+            <a:graphic xmlns:a="http://schemas.openxmlformats.org/drawingml/2006/main">
+              <a:graphicData uri="http://schemas.openxmlformats.org/drawingml/2006/picture">
+                <pic:pic xmlns:pic="http://schemas.openxmlformats.org/drawingml/2006/picture">
+                  <pic:nvPicPr>
+                    <pic:cNvPr id="1" name=""/>
+                    <pic:cNvPicPr/>
+                  </pic:nvPicPr>
+                  <pic:blipFill>
+                    <a:blip r:embed="rId66"/>
+                    <a:stretch>
+                      <a:fillRect/>
+                    </a:stretch>
+                  </pic:blipFill>
+                  <pic:spPr>
+                    <a:xfrm>
+                      <a:off x="0" y="0"/>
+                      <a:ext cx="2488966" cy="216432"/>
+                    </a:xfrm>
+                    <a:prstGeom prst="rect">
+                      <a:avLst/>
+                    </a:prstGeom>
+                  </pic:spPr>
+                </pic:pic>
+              </a:graphicData>
+            </a:graphic>
+          </wp:inline>
+        </w:drawing>
+      </w:r>
+      <w:r>
+        <w:t xml:space="preserve"> &lt;-</w:t>
+      </w:r>
+    </w:p>
+    <w:p>
+      <w:r>
+        <w:t xml:space="preserve">quedando la función: </w:t>
+      </w:r>
+    </w:p>
+    <w:p>
+      <w:r>
+        <w:drawing>
+          <wp:inline distT="0" distB="0" distL="0" distR="0" wp14:anchorId="60D82DBF" wp14:editId="159155A1">
+            <wp:extent cx="4568923" cy="821455"/>
+            <wp:effectExtent l="0" t="0" r="3175" b="0"/>
+            <wp:docPr id="74" name="Imagen 74"/>
+            <wp:cNvGraphicFramePr>
+              <a:graphicFrameLocks xmlns:a="http://schemas.openxmlformats.org/drawingml/2006/main" noChangeAspect="1"/>
+            </wp:cNvGraphicFramePr>
+            <a:graphic xmlns:a="http://schemas.openxmlformats.org/drawingml/2006/main">
+              <a:graphicData uri="http://schemas.openxmlformats.org/drawingml/2006/picture">
+                <pic:pic xmlns:pic="http://schemas.openxmlformats.org/drawingml/2006/picture">
+                  <pic:nvPicPr>
+                    <pic:cNvPr id="1" name=""/>
+                    <pic:cNvPicPr/>
+                  </pic:nvPicPr>
+                  <pic:blipFill>
+                    <a:blip r:embed="rId67"/>
+                    <a:stretch>
+                      <a:fillRect/>
+                    </a:stretch>
+                  </pic:blipFill>
+                  <pic:spPr>
+                    <a:xfrm>
+                      <a:off x="0" y="0"/>
+                      <a:ext cx="4608616" cy="828591"/>
+                    </a:xfrm>
+                    <a:prstGeom prst="rect">
+                      <a:avLst/>
+                    </a:prstGeom>
+                  </pic:spPr>
+                </pic:pic>
+              </a:graphicData>
+            </a:graphic>
+          </wp:inline>
+        </w:drawing>
+      </w:r>
+    </w:p>
+    <w:p>
+      <w:r>
+        <w:t xml:space="preserve">De esta forma solo si la sesión es </w:t>
+      </w:r>
+      <w:proofErr w:type="spellStart"/>
+      <w:r>
+        <w:t>valida</w:t>
+      </w:r>
+      <w:proofErr w:type="spellEnd"/>
+      <w:r>
+        <w:t xml:space="preserve"> podrá editar la información.</w:t>
+      </w:r>
+    </w:p>
+    <w:p/>
+    <w:p>
+      <w:pPr>
+        <w:jc w:val="center"/>
+        <w:rPr>
+          <w:color w:val="FF0000"/>
+        </w:rPr>
+      </w:pPr>
+      <w:r>
+        <w:rPr>
+          <w:color w:val="FF0000"/>
+        </w:rPr>
+        <w:t xml:space="preserve">¡!! </w:t>
+      </w:r>
+      <w:proofErr w:type="gramStart"/>
+      <w:r>
+        <w:rPr>
+          <w:color w:val="FF0000"/>
+        </w:rPr>
+        <w:t>IMPORTANTE!!!</w:t>
+      </w:r>
+      <w:proofErr w:type="gramEnd"/>
+    </w:p>
+    <w:p>
+      <w:r>
+        <w:t xml:space="preserve">Se debe utilizar el </w:t>
+      </w:r>
+    </w:p>
+    <w:p>
+      <w:pPr>
+        <w:rPr>
+          <w:lang w:val="en-US"/>
+        </w:rPr>
+      </w:pPr>
+      <w:r>
+        <w:rPr>
+          <w:lang w:val="en-US"/>
+        </w:rPr>
+        <w:drawing>
+          <wp:inline distT="0" distB="0" distL="0" distR="0" wp14:anchorId="5ADD34BD" wp14:editId="733D28FF">
+            <wp:extent cx="3600549" cy="211797"/>
+            <wp:effectExtent l="0" t="0" r="6350" b="0"/>
+            <wp:docPr id="77" name="Imagen 77"/>
+            <wp:cNvGraphicFramePr>
+              <a:graphicFrameLocks xmlns:a="http://schemas.openxmlformats.org/drawingml/2006/main" noChangeAspect="1"/>
+            </wp:cNvGraphicFramePr>
+            <a:graphic xmlns:a="http://schemas.openxmlformats.org/drawingml/2006/main">
+              <a:graphicData uri="http://schemas.openxmlformats.org/drawingml/2006/picture">
+                <pic:pic xmlns:pic="http://schemas.openxmlformats.org/drawingml/2006/picture">
+                  <pic:nvPicPr>
+                    <pic:cNvPr id="1" name=""/>
+                    <pic:cNvPicPr/>
+                  </pic:nvPicPr>
+                  <pic:blipFill>
+                    <a:blip r:embed="rId68"/>
+                    <a:stretch>
+                      <a:fillRect/>
+                    </a:stretch>
+                  </pic:blipFill>
+                  <pic:spPr>
+                    <a:xfrm>
+                      <a:off x="0" y="0"/>
+                      <a:ext cx="3678058" cy="216356"/>
+                    </a:xfrm>
+                    <a:prstGeom prst="rect">
+                      <a:avLst/>
+                    </a:prstGeom>
+                  </pic:spPr>
+                </pic:pic>
+              </a:graphicData>
+            </a:graphic>
+          </wp:inline>
+        </w:drawing>
+      </w:r>
+    </w:p>
+    <w:p>
+      <w:r>
+        <w:t xml:space="preserve">con este </w:t>
+      </w:r>
+      <w:proofErr w:type="spellStart"/>
+      <w:r>
+        <w:t>HttpCli</w:t>
+      </w:r>
+      <w:r>
+        <w:t>ent</w:t>
+      </w:r>
+      <w:proofErr w:type="spellEnd"/>
+      <w:r>
+        <w:t xml:space="preserve"> ya no es necesario mapear la respuesta para un </w:t>
+      </w:r>
+      <w:proofErr w:type="spellStart"/>
+      <w:r>
+        <w:t>json</w:t>
+      </w:r>
+      <w:proofErr w:type="spellEnd"/>
+      <w:r>
+        <w:t xml:space="preserve"> ya que lo devuelve sin forzarlo.</w:t>
+      </w:r>
+    </w:p>
+    <w:p>
+      <w:r>
+        <w:drawing>
+          <wp:inline distT="0" distB="0" distL="0" distR="0" wp14:anchorId="6B0B2290" wp14:editId="56439C91">
+            <wp:extent cx="5026123" cy="851336"/>
+            <wp:effectExtent l="0" t="0" r="3175" b="12700"/>
+            <wp:docPr id="78" name="Imagen 78"/>
+            <wp:cNvGraphicFramePr>
+              <a:graphicFrameLocks xmlns:a="http://schemas.openxmlformats.org/drawingml/2006/main" noChangeAspect="1"/>
+            </wp:cNvGraphicFramePr>
+            <a:graphic xmlns:a="http://schemas.openxmlformats.org/drawingml/2006/main">
+              <a:graphicData uri="http://schemas.openxmlformats.org/drawingml/2006/picture">
+                <pic:pic xmlns:pic="http://schemas.openxmlformats.org/drawingml/2006/picture">
+                  <pic:nvPicPr>
+                    <pic:cNvPr id="1" name=""/>
+                    <pic:cNvPicPr/>
+                  </pic:nvPicPr>
+                  <pic:blipFill>
+                    <a:blip r:embed="rId69"/>
+                    <a:stretch>
+                      <a:fillRect/>
+                    </a:stretch>
+                  </pic:blipFill>
+                  <pic:spPr>
+                    <a:xfrm>
+                      <a:off x="0" y="0"/>
+                      <a:ext cx="5060241" cy="857115"/>
+                    </a:xfrm>
+                    <a:prstGeom prst="rect">
+                      <a:avLst/>
+                    </a:prstGeom>
+                  </pic:spPr>
+                </pic:pic>
+              </a:graphicData>
+            </a:graphic>
+          </wp:inline>
+        </w:drawing>
+      </w:r>
+    </w:p>
+    <w:p>
+      <w:r>
+        <w:t xml:space="preserve">y cambiar las reglas en </w:t>
+      </w:r>
+      <w:proofErr w:type="spellStart"/>
+      <w:r>
+        <w:t>firebase</w:t>
+      </w:r>
+      <w:proofErr w:type="spellEnd"/>
+      <w:r>
+        <w:t xml:space="preserve"> </w:t>
+      </w:r>
+      <w:proofErr w:type="gramStart"/>
+      <w:r>
+        <w:t>a :</w:t>
+      </w:r>
+      <w:proofErr w:type="gramEnd"/>
+    </w:p>
+    <w:p>
+      <w:r>
+        <w:drawing>
+          <wp:inline distT="0" distB="0" distL="0" distR="0" wp14:anchorId="0C3397DE" wp14:editId="2CA2D661">
+            <wp:extent cx="2141556" cy="1388208"/>
+            <wp:effectExtent l="0" t="0" r="0" b="8890"/>
+            <wp:docPr id="79" name="Imagen 79"/>
+            <wp:cNvGraphicFramePr>
+              <a:graphicFrameLocks xmlns:a="http://schemas.openxmlformats.org/drawingml/2006/main" noChangeAspect="1"/>
+            </wp:cNvGraphicFramePr>
+            <a:graphic xmlns:a="http://schemas.openxmlformats.org/drawingml/2006/main">
+              <a:graphicData uri="http://schemas.openxmlformats.org/drawingml/2006/picture">
+                <pic:pic xmlns:pic="http://schemas.openxmlformats.org/drawingml/2006/picture">
+                  <pic:nvPicPr>
+                    <pic:cNvPr id="1" name=""/>
+                    <pic:cNvPicPr/>
+                  </pic:nvPicPr>
+                  <pic:blipFill>
+                    <a:blip r:embed="rId70"/>
+                    <a:stretch>
+                      <a:fillRect/>
+                    </a:stretch>
+                  </pic:blipFill>
+                  <pic:spPr>
+                    <a:xfrm>
+                      <a:off x="0" y="0"/>
+                      <a:ext cx="2156772" cy="1398072"/>
+                    </a:xfrm>
+                    <a:prstGeom prst="rect">
+                      <a:avLst/>
+                    </a:prstGeom>
+                  </pic:spPr>
+                </pic:pic>
+              </a:graphicData>
+            </a:graphic>
+          </wp:inline>
+        </w:drawing>
+      </w:r>
       <w:bookmarkStart w:id="0" w:name="_GoBack"/>
       <w:bookmarkEnd w:id="0"/>
     </w:p>
+    <w:p/>
+    <w:p>
+      <w:r>
+        <w:t xml:space="preserve">Ahora enlazando esta función del servicio al </w:t>
+      </w:r>
+      <w:proofErr w:type="spellStart"/>
+      <w:r>
+        <w:t>shoppingComponent</w:t>
+      </w:r>
+      <w:proofErr w:type="spellEnd"/>
+      <w:r>
+        <w:t>:</w:t>
+      </w:r>
+    </w:p>
+    <w:p>
+      <w:r>
+        <w:t>Se suscribe a la respuesta de la función.</w:t>
+      </w:r>
+    </w:p>
+    <w:p>
+      <w:r>
+        <w:drawing>
+          <wp:inline distT="0" distB="0" distL="0" distR="0" wp14:anchorId="2F3EC4B2" wp14:editId="0EF5F2EB">
+            <wp:extent cx="3197323" cy="2783820"/>
+            <wp:effectExtent l="0" t="0" r="3175" b="10795"/>
+            <wp:docPr id="75" name="Imagen 75"/>
+            <wp:cNvGraphicFramePr>
+              <a:graphicFrameLocks xmlns:a="http://schemas.openxmlformats.org/drawingml/2006/main" noChangeAspect="1"/>
+            </wp:cNvGraphicFramePr>
+            <a:graphic xmlns:a="http://schemas.openxmlformats.org/drawingml/2006/main">
+              <a:graphicData uri="http://schemas.openxmlformats.org/drawingml/2006/picture">
+                <pic:pic xmlns:pic="http://schemas.openxmlformats.org/drawingml/2006/picture">
+                  <pic:nvPicPr>
+                    <pic:cNvPr id="1" name=""/>
+                    <pic:cNvPicPr/>
+                  </pic:nvPicPr>
+                  <pic:blipFill>
+                    <a:blip r:embed="rId71"/>
+                    <a:stretch>
+                      <a:fillRect/>
+                    </a:stretch>
+                  </pic:blipFill>
+                  <pic:spPr>
+                    <a:xfrm>
+                      <a:off x="0" y="0"/>
+                      <a:ext cx="3205337" cy="2790798"/>
+                    </a:xfrm>
+                    <a:prstGeom prst="rect">
+                      <a:avLst/>
+                    </a:prstGeom>
+                  </pic:spPr>
+                </pic:pic>
+              </a:graphicData>
+            </a:graphic>
+          </wp:inline>
+        </w:drawing>
+      </w:r>
+    </w:p>
+    <w:p/>
+    <w:p>
+      <w:r>
+        <w:t>Añadiendo</w:t>
+      </w:r>
+      <w:r>
+        <w:t xml:space="preserve"> un </w:t>
+      </w:r>
+      <w:proofErr w:type="spellStart"/>
+      <w:r>
+        <w:t>loding</w:t>
+      </w:r>
+      <w:proofErr w:type="spellEnd"/>
+      <w:r>
+        <w:t xml:space="preserve"> </w:t>
+      </w:r>
+      <w:proofErr w:type="spellStart"/>
+      <w:r>
+        <w:t>state</w:t>
+      </w:r>
+      <w:proofErr w:type="spellEnd"/>
+      <w:r>
+        <w:t xml:space="preserve"> mientras consulta el servicio:</w:t>
+      </w:r>
+    </w:p>
+    <w:p>
+      <w:r>
+        <w:drawing>
+          <wp:inline distT="0" distB="0" distL="0" distR="0" wp14:anchorId="672A4CC0" wp14:editId="29046D69">
+            <wp:extent cx="3203432" cy="4062828"/>
+            <wp:effectExtent l="0" t="0" r="0" b="1270"/>
+            <wp:docPr id="76" name="Imagen 76"/>
+            <wp:cNvGraphicFramePr>
+              <a:graphicFrameLocks xmlns:a="http://schemas.openxmlformats.org/drawingml/2006/main" noChangeAspect="1"/>
+            </wp:cNvGraphicFramePr>
+            <a:graphic xmlns:a="http://schemas.openxmlformats.org/drawingml/2006/main">
+              <a:graphicData uri="http://schemas.openxmlformats.org/drawingml/2006/picture">
+                <pic:pic xmlns:pic="http://schemas.openxmlformats.org/drawingml/2006/picture">
+                  <pic:nvPicPr>
+                    <pic:cNvPr id="1" name=""/>
+                    <pic:cNvPicPr/>
+                  </pic:nvPicPr>
+                  <pic:blipFill>
+                    <a:blip r:embed="rId72"/>
+                    <a:stretch>
+                      <a:fillRect/>
+                    </a:stretch>
+                  </pic:blipFill>
+                  <pic:spPr>
+                    <a:xfrm>
+                      <a:off x="0" y="0"/>
+                      <a:ext cx="3207667" cy="4068199"/>
+                    </a:xfrm>
+                    <a:prstGeom prst="rect">
+                      <a:avLst/>
+                    </a:prstGeom>
+                  </pic:spPr>
+                </pic:pic>
+              </a:graphicData>
+            </a:graphic>
+          </wp:inline>
+        </w:drawing>
+      </w:r>
+    </w:p>
+    <w:p/>
     <w:p/>
     <w:p/>
     <w:sectPr>

</xml_diff>